<commit_message>
Cập nhật Reference: chapter 7 sách DIP. Cập nhật TaskList: làm rõ một số mục con. Tạo khung báo cáo.
</commit_message>
<xml_diff>
--- a/TaskList.docx
+++ b/TaskList.docx
@@ -26,6 +26,8 @@
           <w:szCs w:val="24"/>
         </w:rPr>
       </w:pPr>
+      <w:bookmarkStart w:id="0" w:name="_GoBack"/>
+      <w:bookmarkEnd w:id="0"/>
     </w:p>
     <w:p>
       <w:pPr>
@@ -1244,14 +1246,7 @@
                 <w:rFonts w:cs="Times New Roman"/>
                 <w:sz w:val="22"/>
               </w:rPr>
-              <w:t>Buổ</w:t>
-            </w:r>
-            <w:r>
-              <w:rPr>
-                <w:rFonts w:cs="Times New Roman"/>
-                <w:sz w:val="22"/>
-              </w:rPr>
-              <w:t>i 7</w:t>
+              <w:t>Buổi 7</w:t>
             </w:r>
           </w:p>
         </w:tc>
@@ -1355,14 +1350,7 @@
                 <w:rFonts w:cs="Times New Roman"/>
                 <w:sz w:val="22"/>
               </w:rPr>
-              <w:t>Buổ</w:t>
-            </w:r>
-            <w:r>
-              <w:rPr>
-                <w:rFonts w:cs="Times New Roman"/>
-                <w:sz w:val="22"/>
-              </w:rPr>
-              <w:t>i 8</w:t>
+              <w:t>Buổi 8</w:t>
             </w:r>
           </w:p>
         </w:tc>
@@ -1476,14 +1464,7 @@
                 <w:rFonts w:cs="Times New Roman"/>
                 <w:sz w:val="22"/>
               </w:rPr>
-              <w:t>Buổ</w:t>
-            </w:r>
-            <w:r>
-              <w:rPr>
-                <w:rFonts w:cs="Times New Roman"/>
-                <w:sz w:val="22"/>
-              </w:rPr>
-              <w:t>i 9</w:t>
+              <w:t>Buổi 9</w:t>
             </w:r>
           </w:p>
         </w:tc>
@@ -1588,14 +1569,7 @@
                 <w:rFonts w:cs="Times New Roman"/>
                 <w:sz w:val="22"/>
               </w:rPr>
-              <w:t>Buổ</w:t>
-            </w:r>
-            <w:r>
-              <w:rPr>
-                <w:rFonts w:cs="Times New Roman"/>
-                <w:sz w:val="22"/>
-              </w:rPr>
-              <w:t>i 10</w:t>
+              <w:t>Buổi 10</w:t>
             </w:r>
           </w:p>
         </w:tc>
@@ -1819,6 +1793,12 @@
           <w:tcPr>
             <w:cnfStyle w:val="001000000000" w:firstRow="0" w:lastRow="0" w:firstColumn="1" w:lastColumn="0" w:oddVBand="0" w:evenVBand="0" w:oddHBand="0" w:evenHBand="0" w:firstRowFirstColumn="0" w:firstRowLastColumn="0" w:lastRowFirstColumn="0" w:lastRowLastColumn="0"/>
             <w:tcW w:w="2150" w:type="dxa"/>
+            <w:tcBorders>
+              <w:top w:val="single" w:sz="4" w:space="0" w:color="0070C0"/>
+              <w:left w:val="single" w:sz="4" w:space="0" w:color="0070C0"/>
+              <w:bottom w:val="single" w:sz="4" w:space="0" w:color="0070C0"/>
+              <w:right w:val="single" w:sz="4" w:space="0" w:color="0070C0"/>
+            </w:tcBorders>
           </w:tcPr>
           <w:p>
             <w:pPr>
@@ -1832,6 +1812,12 @@
         <w:tc>
           <w:tcPr>
             <w:tcW w:w="2219" w:type="dxa"/>
+            <w:tcBorders>
+              <w:top w:val="single" w:sz="4" w:space="0" w:color="0070C0"/>
+              <w:left w:val="single" w:sz="4" w:space="0" w:color="0070C0"/>
+              <w:bottom w:val="single" w:sz="4" w:space="0" w:color="0070C0"/>
+              <w:right w:val="single" w:sz="4" w:space="0" w:color="0070C0"/>
+            </w:tcBorders>
           </w:tcPr>
           <w:p>
             <w:pPr>
@@ -1846,6 +1832,12 @@
         <w:tc>
           <w:tcPr>
             <w:tcW w:w="2151" w:type="dxa"/>
+            <w:tcBorders>
+              <w:top w:val="single" w:sz="4" w:space="0" w:color="0070C0"/>
+              <w:left w:val="single" w:sz="4" w:space="0" w:color="0070C0"/>
+              <w:bottom w:val="single" w:sz="4" w:space="0" w:color="0070C0"/>
+              <w:right w:val="single" w:sz="4" w:space="0" w:color="0070C0"/>
+            </w:tcBorders>
           </w:tcPr>
           <w:p>
             <w:pPr>
@@ -1861,6 +1853,12 @@
           <w:tcPr>
             <w:tcW w:w="2151" w:type="dxa"/>
             <w:gridSpan w:val="2"/>
+            <w:tcBorders>
+              <w:top w:val="single" w:sz="4" w:space="0" w:color="0070C0"/>
+              <w:left w:val="single" w:sz="4" w:space="0" w:color="0070C0"/>
+              <w:bottom w:val="single" w:sz="4" w:space="0" w:color="0070C0"/>
+              <w:right w:val="single" w:sz="4" w:space="0" w:color="0070C0"/>
+            </w:tcBorders>
           </w:tcPr>
           <w:p>
             <w:pPr>
@@ -1876,6 +1874,12 @@
           <w:tcPr>
             <w:tcW w:w="2151" w:type="dxa"/>
             <w:gridSpan w:val="2"/>
+            <w:tcBorders>
+              <w:top w:val="single" w:sz="4" w:space="0" w:color="0070C0"/>
+              <w:left w:val="single" w:sz="4" w:space="0" w:color="0070C0"/>
+              <w:bottom w:val="single" w:sz="4" w:space="0" w:color="0070C0"/>
+              <w:right w:val="single" w:sz="4" w:space="0" w:color="0070C0"/>
+            </w:tcBorders>
           </w:tcPr>
           <w:p>
             <w:pPr>
@@ -1897,6 +1901,9 @@
             <w:cnfStyle w:val="001000000000" w:firstRow="0" w:lastRow="0" w:firstColumn="1" w:lastColumn="0" w:oddVBand="0" w:evenVBand="0" w:oddHBand="0" w:evenHBand="0" w:firstRowFirstColumn="0" w:firstRowLastColumn="0" w:lastRowFirstColumn="0" w:lastRowLastColumn="0"/>
             <w:tcW w:w="6912" w:type="dxa"/>
             <w:gridSpan w:val="4"/>
+            <w:tcBorders>
+              <w:top w:val="single" w:sz="4" w:space="0" w:color="0070C0"/>
+            </w:tcBorders>
           </w:tcPr>
           <w:p>
             <w:pPr>
@@ -1919,6 +1926,9 @@
           <w:tcPr>
             <w:tcW w:w="2268" w:type="dxa"/>
             <w:gridSpan w:val="2"/>
+            <w:tcBorders>
+              <w:top w:val="single" w:sz="4" w:space="0" w:color="0070C0"/>
+            </w:tcBorders>
           </w:tcPr>
           <w:p>
             <w:pPr>
@@ -1941,6 +1951,9 @@
         <w:tc>
           <w:tcPr>
             <w:tcW w:w="1642" w:type="dxa"/>
+            <w:tcBorders>
+              <w:top w:val="single" w:sz="4" w:space="0" w:color="0070C0"/>
+            </w:tcBorders>
           </w:tcPr>
           <w:p>
             <w:pPr>
@@ -2098,7 +2111,61 @@
                 <w:b w:val="0"/>
                 <w:sz w:val="22"/>
               </w:rPr>
-              <w:t>???</w:t>
+              <w:t>Biến đổi wavelet rời rạc</w:t>
+            </w:r>
+          </w:p>
+          <w:p>
+            <w:pPr>
+              <w:pStyle w:val="ListParagraph"/>
+              <w:numPr>
+                <w:ilvl w:val="0"/>
+                <w:numId w:val="5"/>
+              </w:numPr>
+              <w:rPr>
+                <w:b w:val="0"/>
+                <w:sz w:val="22"/>
+              </w:rPr>
+            </w:pPr>
+            <w:r>
+              <w:rPr>
+                <w:b w:val="0"/>
+                <w:sz w:val="22"/>
+              </w:rPr>
+              <w:t xml:space="preserve">Biến đổi wavelet </w:t>
+            </w:r>
+            <w:r>
+              <w:rPr>
+                <w:b w:val="0"/>
+                <w:sz w:val="22"/>
+              </w:rPr>
+              <w:t>liên tục</w:t>
+            </w:r>
+          </w:p>
+          <w:p>
+            <w:pPr>
+              <w:pStyle w:val="ListParagraph"/>
+              <w:numPr>
+                <w:ilvl w:val="0"/>
+                <w:numId w:val="5"/>
+              </w:numPr>
+              <w:rPr>
+                <w:b w:val="0"/>
+                <w:sz w:val="22"/>
+              </w:rPr>
+            </w:pPr>
+            <w:r>
+              <w:rPr>
+                <w:b w:val="0"/>
+                <w:sz w:val="22"/>
+              </w:rPr>
+              <w:t xml:space="preserve">Biến đổi wavelet </w:t>
+            </w:r>
+            <w:r>
+              <w:rPr>
+                <w:b w:val="0"/>
+                <w:sz w:val="22"/>
+              </w:rPr>
+              <w:t>2 chiều</w:t>
             </w:r>
           </w:p>
         </w:tc>
@@ -2329,14 +2396,13 @@
       </w:tr>
       <w:tr>
         <w:trPr>
-          <w:trHeight w:val="199"/>
+          <w:trHeight w:val="1541"/>
         </w:trPr>
         <w:tc>
           <w:tcPr>
             <w:cnfStyle w:val="001000000000" w:firstRow="0" w:lastRow="0" w:firstColumn="1" w:lastColumn="0" w:oddVBand="0" w:evenVBand="0" w:oddHBand="0" w:evenHBand="0" w:firstRowFirstColumn="0" w:firstRowLastColumn="0" w:lastRowFirstColumn="0" w:lastRowLastColumn="0"/>
             <w:tcW w:w="6912" w:type="dxa"/>
             <w:gridSpan w:val="4"/>
-            <w:vMerge w:val="restart"/>
           </w:tcPr>
           <w:p>
             <w:pPr>
@@ -2374,7 +2440,14 @@
                 <w:b w:val="0"/>
                 <w:sz w:val="22"/>
               </w:rPr>
-              <w:t>Phân tích ảnh</w:t>
+              <w:t>Nén ảnh</w:t>
+            </w:r>
+            <w:r>
+              <w:rPr>
+                <w:b w:val="0"/>
+                <w:sz w:val="22"/>
+              </w:rPr>
+              <w:t xml:space="preserve"> JPEG 2000</w:t>
             </w:r>
           </w:p>
           <w:p>
@@ -2394,7 +2467,7 @@
                 <w:b w:val="0"/>
                 <w:sz w:val="22"/>
               </w:rPr>
-              <w:t>Xác định biên cạnh</w:t>
+              <w:t>Nén video</w:t>
             </w:r>
           </w:p>
           <w:p>
@@ -2414,7 +2487,7 @@
                 <w:b w:val="0"/>
                 <w:sz w:val="22"/>
               </w:rPr>
-              <w:t>Nén ảnh</w:t>
+              <w:t>Nén audio</w:t>
             </w:r>
           </w:p>
           <w:p>
@@ -2434,7 +2507,27 @@
                 <w:b w:val="0"/>
                 <w:sz w:val="22"/>
               </w:rPr>
-              <w:t>Giấu thông tin ảnh</w:t>
+              <w:t>Xác định biên cạnh</w:t>
+            </w:r>
+          </w:p>
+          <w:p>
+            <w:pPr>
+              <w:pStyle w:val="ListParagraph"/>
+              <w:numPr>
+                <w:ilvl w:val="0"/>
+                <w:numId w:val="2"/>
+              </w:numPr>
+              <w:rPr>
+                <w:b w:val="0"/>
+                <w:sz w:val="22"/>
+              </w:rPr>
+            </w:pPr>
+            <w:r>
+              <w:rPr>
+                <w:b w:val="0"/>
+                <w:sz w:val="22"/>
+              </w:rPr>
+              <w:t>Khử nhiễu</w:t>
             </w:r>
           </w:p>
         </w:tc>
@@ -2476,6 +2569,401 @@
                 <w:sz w:val="22"/>
               </w:rPr>
               <w:t>12/9</w:t>
+            </w:r>
+          </w:p>
+        </w:tc>
+      </w:tr>
+      <w:tr>
+        <w:trPr>
+          <w:cnfStyle w:val="000000100000" w:firstRow="0" w:lastRow="0" w:firstColumn="0" w:lastColumn="0" w:oddVBand="0" w:evenVBand="0" w:oddHBand="1" w:evenHBand="0" w:firstRowFirstColumn="0" w:firstRowLastColumn="0" w:lastRowFirstColumn="0" w:lastRowLastColumn="0"/>
+          <w:trHeight w:val="197"/>
+        </w:trPr>
+        <w:tc>
+          <w:tcPr>
+            <w:cnfStyle w:val="001000000000" w:firstRow="0" w:lastRow="0" w:firstColumn="1" w:lastColumn="0" w:oddVBand="0" w:evenVBand="0" w:oddHBand="0" w:evenHBand="0" w:firstRowFirstColumn="0" w:firstRowLastColumn="0" w:lastRowFirstColumn="0" w:lastRowLastColumn="0"/>
+            <w:tcW w:w="6912" w:type="dxa"/>
+            <w:gridSpan w:val="4"/>
+            <w:vMerge w:val="restart"/>
+          </w:tcPr>
+          <w:p>
+            <w:pPr>
+              <w:pStyle w:val="ListParagraph"/>
+              <w:numPr>
+                <w:ilvl w:val="0"/>
+                <w:numId w:val="1"/>
+              </w:numPr>
+              <w:rPr>
+                <w:b w:val="0"/>
+              </w:rPr>
+            </w:pPr>
+            <w:r>
+              <w:rPr>
+                <w:b w:val="0"/>
+              </w:rPr>
+              <w:t>Chương trình minh họa</w:t>
+            </w:r>
+          </w:p>
+          <w:p>
+            <w:pPr>
+              <w:pStyle w:val="ListParagraph"/>
+              <w:numPr>
+                <w:ilvl w:val="0"/>
+                <w:numId w:val="8"/>
+              </w:numPr>
+              <w:rPr>
+                <w:b w:val="0"/>
+                <w:sz w:val="22"/>
+              </w:rPr>
+            </w:pPr>
+            <w:r>
+              <w:rPr>
+                <w:b w:val="0"/>
+                <w:sz w:val="22"/>
+              </w:rPr>
+              <w:t>Tìm t</w:t>
+            </w:r>
+            <w:r>
+              <w:rPr>
+                <w:b w:val="0"/>
+                <w:sz w:val="22"/>
+              </w:rPr>
+              <w:t>ập dữ liệu ảnh</w:t>
+            </w:r>
+          </w:p>
+          <w:p>
+            <w:pPr>
+              <w:pStyle w:val="ListParagraph"/>
+              <w:numPr>
+                <w:ilvl w:val="0"/>
+                <w:numId w:val="8"/>
+              </w:numPr>
+              <w:rPr>
+                <w:b w:val="0"/>
+                <w:sz w:val="22"/>
+              </w:rPr>
+            </w:pPr>
+            <w:r>
+              <w:rPr>
+                <w:b w:val="0"/>
+                <w:sz w:val="22"/>
+              </w:rPr>
+              <w:t>Xác định m</w:t>
+            </w:r>
+            <w:r>
+              <w:rPr>
+                <w:b w:val="0"/>
+                <w:sz w:val="22"/>
+              </w:rPr>
+              <w:t>ôi trường lập trình</w:t>
+            </w:r>
+          </w:p>
+          <w:p>
+            <w:pPr>
+              <w:pStyle w:val="ListParagraph"/>
+              <w:numPr>
+                <w:ilvl w:val="0"/>
+                <w:numId w:val="8"/>
+              </w:numPr>
+              <w:rPr>
+                <w:b w:val="0"/>
+                <w:sz w:val="22"/>
+              </w:rPr>
+            </w:pPr>
+            <w:r>
+              <w:rPr>
+                <w:b w:val="0"/>
+                <w:sz w:val="22"/>
+              </w:rPr>
+              <w:t xml:space="preserve">Mô tả ứng dụng (RGB, </w:t>
+            </w:r>
+            <w:r>
+              <w:rPr>
+                <w:b w:val="0"/>
+                <w:sz w:val="22"/>
+              </w:rPr>
+              <w:t>D</w:t>
+            </w:r>
+            <w:r>
+              <w:rPr>
+                <w:b w:val="0"/>
+                <w:sz w:val="22"/>
+              </w:rPr>
+              <w:t>epth</w:t>
+            </w:r>
+            <w:r>
+              <w:rPr>
+                <w:b w:val="0"/>
+                <w:sz w:val="22"/>
+              </w:rPr>
+              <w:t xml:space="preserve">, </w:t>
+            </w:r>
+            <w:r>
+              <w:rPr>
+                <w:b w:val="0"/>
+                <w:sz w:val="22"/>
+              </w:rPr>
+              <w:t>RGB-D)</w:t>
+            </w:r>
+          </w:p>
+          <w:p>
+            <w:pPr>
+              <w:pStyle w:val="ListParagraph"/>
+              <w:numPr>
+                <w:ilvl w:val="1"/>
+                <w:numId w:val="8"/>
+              </w:numPr>
+              <w:ind w:left="1134"/>
+              <w:rPr>
+                <w:b w:val="0"/>
+                <w:sz w:val="22"/>
+              </w:rPr>
+            </w:pPr>
+            <w:r>
+              <w:rPr>
+                <w:b w:val="0"/>
+                <w:sz w:val="22"/>
+              </w:rPr>
+              <w:t>Nén ảnh</w:t>
+            </w:r>
+          </w:p>
+          <w:p>
+            <w:pPr>
+              <w:pStyle w:val="ListParagraph"/>
+              <w:numPr>
+                <w:ilvl w:val="1"/>
+                <w:numId w:val="8"/>
+              </w:numPr>
+              <w:ind w:left="1134"/>
+              <w:rPr>
+                <w:b w:val="0"/>
+                <w:sz w:val="22"/>
+              </w:rPr>
+            </w:pPr>
+            <w:r>
+              <w:rPr>
+                <w:b w:val="0"/>
+                <w:sz w:val="22"/>
+              </w:rPr>
+              <w:t>Xác định biên cạnh</w:t>
+            </w:r>
+          </w:p>
+          <w:p>
+            <w:pPr>
+              <w:pStyle w:val="ListParagraph"/>
+              <w:numPr>
+                <w:ilvl w:val="1"/>
+                <w:numId w:val="8"/>
+              </w:numPr>
+              <w:ind w:left="1134"/>
+              <w:rPr>
+                <w:b w:val="0"/>
+                <w:sz w:val="22"/>
+              </w:rPr>
+            </w:pPr>
+            <w:r>
+              <w:rPr>
+                <w:b w:val="0"/>
+                <w:sz w:val="22"/>
+              </w:rPr>
+              <w:t>???</w:t>
+            </w:r>
+          </w:p>
+          <w:p>
+            <w:pPr>
+              <w:pStyle w:val="ListParagraph"/>
+              <w:numPr>
+                <w:ilvl w:val="0"/>
+                <w:numId w:val="8"/>
+              </w:numPr>
+              <w:rPr>
+                <w:b w:val="0"/>
+                <w:sz w:val="22"/>
+              </w:rPr>
+            </w:pPr>
+            <w:r>
+              <w:rPr>
+                <w:b w:val="0"/>
+                <w:sz w:val="22"/>
+              </w:rPr>
+              <w:t>Chức năng ứng dụng</w:t>
+            </w:r>
+          </w:p>
+          <w:p>
+            <w:pPr>
+              <w:pStyle w:val="ListParagraph"/>
+              <w:numPr>
+                <w:ilvl w:val="1"/>
+                <w:numId w:val="8"/>
+              </w:numPr>
+              <w:ind w:left="1134"/>
+              <w:rPr>
+                <w:b w:val="0"/>
+                <w:sz w:val="22"/>
+              </w:rPr>
+            </w:pPr>
+            <w:r>
+              <w:rPr>
+                <w:b w:val="0"/>
+                <w:sz w:val="22"/>
+              </w:rPr>
+              <w:t>Viết mã nguồn</w:t>
+            </w:r>
+          </w:p>
+          <w:p>
+            <w:pPr>
+              <w:pStyle w:val="ListParagraph"/>
+              <w:numPr>
+                <w:ilvl w:val="1"/>
+                <w:numId w:val="8"/>
+              </w:numPr>
+              <w:ind w:left="1134"/>
+              <w:rPr>
+                <w:b w:val="0"/>
+                <w:sz w:val="22"/>
+              </w:rPr>
+            </w:pPr>
+            <w:r>
+              <w:rPr>
+                <w:b w:val="0"/>
+                <w:sz w:val="22"/>
+              </w:rPr>
+              <w:t>Thống kê kết quả</w:t>
+            </w:r>
+          </w:p>
+          <w:p>
+            <w:pPr>
+              <w:pStyle w:val="ListParagraph"/>
+              <w:numPr>
+                <w:ilvl w:val="1"/>
+                <w:numId w:val="8"/>
+              </w:numPr>
+              <w:ind w:left="1134"/>
+              <w:rPr>
+                <w:b w:val="0"/>
+                <w:sz w:val="22"/>
+              </w:rPr>
+            </w:pPr>
+            <w:r>
+              <w:rPr>
+                <w:b w:val="0"/>
+                <w:sz w:val="22"/>
+              </w:rPr>
+              <w:t>Kiểm lỗi</w:t>
+            </w:r>
+          </w:p>
+          <w:p>
+            <w:pPr>
+              <w:pStyle w:val="ListParagraph"/>
+              <w:numPr>
+                <w:ilvl w:val="0"/>
+                <w:numId w:val="8"/>
+              </w:numPr>
+              <w:rPr>
+                <w:b w:val="0"/>
+                <w:sz w:val="22"/>
+              </w:rPr>
+            </w:pPr>
+            <w:r>
+              <w:rPr>
+                <w:b w:val="0"/>
+                <w:sz w:val="22"/>
+              </w:rPr>
+              <w:t>Viết hướng dẫn sử dụng (Help)</w:t>
+            </w:r>
+          </w:p>
+        </w:tc>
+        <w:tc>
+          <w:tcPr>
+            <w:tcW w:w="2268" w:type="dxa"/>
+            <w:gridSpan w:val="2"/>
+          </w:tcPr>
+          <w:p>
+            <w:pPr>
+              <w:jc w:val="center"/>
+              <w:cnfStyle w:val="000000100000" w:firstRow="0" w:lastRow="0" w:firstColumn="0" w:lastColumn="0" w:oddVBand="0" w:evenVBand="0" w:oddHBand="1" w:evenHBand="0" w:firstRowFirstColumn="0" w:firstRowLastColumn="0" w:lastRowFirstColumn="0" w:lastRowLastColumn="0"/>
+              <w:rPr>
+                <w:sz w:val="22"/>
+              </w:rPr>
+            </w:pPr>
+          </w:p>
+        </w:tc>
+        <w:tc>
+          <w:tcPr>
+            <w:tcW w:w="1642" w:type="dxa"/>
+          </w:tcPr>
+          <w:p>
+            <w:pPr>
+              <w:jc w:val="center"/>
+              <w:cnfStyle w:val="000000100000" w:firstRow="0" w:lastRow="0" w:firstColumn="0" w:lastColumn="0" w:oddVBand="0" w:evenVBand="0" w:oddHBand="1" w:evenHBand="0" w:firstRowFirstColumn="0" w:firstRowLastColumn="0" w:lastRowFirstColumn="0" w:lastRowLastColumn="0"/>
+              <w:rPr>
+                <w:sz w:val="22"/>
+              </w:rPr>
+            </w:pPr>
+          </w:p>
+        </w:tc>
+      </w:tr>
+      <w:tr>
+        <w:trPr>
+          <w:trHeight w:val="196"/>
+        </w:trPr>
+        <w:tc>
+          <w:tcPr>
+            <w:cnfStyle w:val="001000000000" w:firstRow="0" w:lastRow="0" w:firstColumn="1" w:lastColumn="0" w:oddVBand="0" w:evenVBand="0" w:oddHBand="0" w:evenHBand="0" w:firstRowFirstColumn="0" w:firstRowLastColumn="0" w:lastRowFirstColumn="0" w:lastRowLastColumn="0"/>
+            <w:tcW w:w="6912" w:type="dxa"/>
+            <w:gridSpan w:val="4"/>
+            <w:vMerge/>
+          </w:tcPr>
+          <w:p>
+            <w:pPr>
+              <w:pStyle w:val="ListParagraph"/>
+              <w:numPr>
+                <w:ilvl w:val="0"/>
+                <w:numId w:val="1"/>
+              </w:numPr>
+              <w:rPr>
+                <w:b w:val="0"/>
+              </w:rPr>
+            </w:pPr>
+          </w:p>
+        </w:tc>
+        <w:tc>
+          <w:tcPr>
+            <w:tcW w:w="2268" w:type="dxa"/>
+            <w:gridSpan w:val="2"/>
+          </w:tcPr>
+          <w:p>
+            <w:pPr>
+              <w:jc w:val="center"/>
+              <w:cnfStyle w:val="000000000000" w:firstRow="0" w:lastRow="0" w:firstColumn="0" w:lastColumn="0" w:oddVBand="0" w:evenVBand="0" w:oddHBand="0" w:evenHBand="0" w:firstRowFirstColumn="0" w:firstRowLastColumn="0" w:lastRowFirstColumn="0" w:lastRowLastColumn="0"/>
+              <w:rPr>
+                <w:sz w:val="22"/>
+              </w:rPr>
+            </w:pPr>
+            <w:r>
+              <w:rPr>
+                <w:sz w:val="22"/>
+              </w:rPr>
+              <w:t>Long</w:t>
+            </w:r>
+          </w:p>
+        </w:tc>
+        <w:tc>
+          <w:tcPr>
+            <w:tcW w:w="1642" w:type="dxa"/>
+          </w:tcPr>
+          <w:p>
+            <w:pPr>
+              <w:jc w:val="center"/>
+              <w:cnfStyle w:val="000000000000" w:firstRow="0" w:lastRow="0" w:firstColumn="0" w:lastColumn="0" w:oddVBand="0" w:evenVBand="0" w:oddHBand="0" w:evenHBand="0" w:firstRowFirstColumn="0" w:firstRowLastColumn="0" w:lastRowFirstColumn="0" w:lastRowLastColumn="0"/>
+              <w:rPr>
+                <w:sz w:val="22"/>
+              </w:rPr>
+            </w:pPr>
+            <w:r>
+              <w:rPr>
+                <w:sz w:val="22"/>
+              </w:rPr>
+              <w:t>29/8</w:t>
             </w:r>
           </w:p>
         </w:tc>
@@ -2518,6 +3006,12 @@
                 <w:sz w:val="22"/>
               </w:rPr>
             </w:pPr>
+            <w:r>
+              <w:rPr>
+                <w:sz w:val="22"/>
+              </w:rPr>
+              <w:t>Tấn</w:t>
+            </w:r>
           </w:p>
         </w:tc>
         <w:tc>
@@ -2532,6 +3026,12 @@
                 <w:sz w:val="22"/>
               </w:rPr>
             </w:pPr>
+            <w:r>
+              <w:rPr>
+                <w:sz w:val="22"/>
+              </w:rPr>
+              <w:t>5/9</w:t>
+            </w:r>
           </w:p>
         </w:tc>
       </w:tr>
@@ -2572,6 +3072,12 @@
                 <w:sz w:val="22"/>
               </w:rPr>
             </w:pPr>
+            <w:r>
+              <w:rPr>
+                <w:sz w:val="22"/>
+              </w:rPr>
+              <w:t>Long</w:t>
+            </w:r>
           </w:p>
         </w:tc>
         <w:tc>
@@ -2586,6 +3092,12 @@
                 <w:sz w:val="22"/>
               </w:rPr>
             </w:pPr>
+            <w:r>
+              <w:rPr>
+                <w:sz w:val="22"/>
+              </w:rPr>
+              <w:t>29/8</w:t>
+            </w:r>
           </w:p>
         </w:tc>
       </w:tr>
@@ -2646,583 +3158,6 @@
       </w:tr>
       <w:tr>
         <w:trPr>
-          <w:trHeight w:val="196"/>
-        </w:trPr>
-        <w:tc>
-          <w:tcPr>
-            <w:cnfStyle w:val="001000000000" w:firstRow="0" w:lastRow="0" w:firstColumn="1" w:lastColumn="0" w:oddVBand="0" w:evenVBand="0" w:oddHBand="0" w:evenHBand="0" w:firstRowFirstColumn="0" w:firstRowLastColumn="0" w:lastRowFirstColumn="0" w:lastRowLastColumn="0"/>
-            <w:tcW w:w="6912" w:type="dxa"/>
-            <w:gridSpan w:val="4"/>
-            <w:vMerge/>
-          </w:tcPr>
-          <w:p>
-            <w:pPr>
-              <w:pStyle w:val="ListParagraph"/>
-              <w:numPr>
-                <w:ilvl w:val="0"/>
-                <w:numId w:val="1"/>
-              </w:numPr>
-              <w:rPr>
-                <w:b w:val="0"/>
-              </w:rPr>
-            </w:pPr>
-          </w:p>
-        </w:tc>
-        <w:tc>
-          <w:tcPr>
-            <w:tcW w:w="2268" w:type="dxa"/>
-            <w:gridSpan w:val="2"/>
-          </w:tcPr>
-          <w:p>
-            <w:pPr>
-              <w:jc w:val="center"/>
-              <w:cnfStyle w:val="000000000000" w:firstRow="0" w:lastRow="0" w:firstColumn="0" w:lastColumn="0" w:oddVBand="0" w:evenVBand="0" w:oddHBand="0" w:evenHBand="0" w:firstRowFirstColumn="0" w:firstRowLastColumn="0" w:lastRowFirstColumn="0" w:lastRowLastColumn="0"/>
-              <w:rPr>
-                <w:sz w:val="22"/>
-              </w:rPr>
-            </w:pPr>
-          </w:p>
-        </w:tc>
-        <w:tc>
-          <w:tcPr>
-            <w:tcW w:w="1642" w:type="dxa"/>
-          </w:tcPr>
-          <w:p>
-            <w:pPr>
-              <w:jc w:val="center"/>
-              <w:cnfStyle w:val="000000000000" w:firstRow="0" w:lastRow="0" w:firstColumn="0" w:lastColumn="0" w:oddVBand="0" w:evenVBand="0" w:oddHBand="0" w:evenHBand="0" w:firstRowFirstColumn="0" w:firstRowLastColumn="0" w:lastRowFirstColumn="0" w:lastRowLastColumn="0"/>
-              <w:rPr>
-                <w:sz w:val="22"/>
-              </w:rPr>
-            </w:pPr>
-          </w:p>
-        </w:tc>
-      </w:tr>
-      <w:tr>
-        <w:trPr>
-          <w:cnfStyle w:val="000000100000" w:firstRow="0" w:lastRow="0" w:firstColumn="0" w:lastColumn="0" w:oddVBand="0" w:evenVBand="0" w:oddHBand="1" w:evenHBand="0" w:firstRowFirstColumn="0" w:firstRowLastColumn="0" w:lastRowFirstColumn="0" w:lastRowLastColumn="0"/>
-          <w:trHeight w:val="197"/>
-        </w:trPr>
-        <w:tc>
-          <w:tcPr>
-            <w:cnfStyle w:val="001000000000" w:firstRow="0" w:lastRow="0" w:firstColumn="1" w:lastColumn="0" w:oddVBand="0" w:evenVBand="0" w:oddHBand="0" w:evenHBand="0" w:firstRowFirstColumn="0" w:firstRowLastColumn="0" w:lastRowFirstColumn="0" w:lastRowLastColumn="0"/>
-            <w:tcW w:w="6912" w:type="dxa"/>
-            <w:gridSpan w:val="4"/>
-            <w:vMerge w:val="restart"/>
-          </w:tcPr>
-          <w:p>
-            <w:pPr>
-              <w:pStyle w:val="ListParagraph"/>
-              <w:numPr>
-                <w:ilvl w:val="0"/>
-                <w:numId w:val="1"/>
-              </w:numPr>
-              <w:rPr>
-                <w:b w:val="0"/>
-              </w:rPr>
-            </w:pPr>
-            <w:r>
-              <w:rPr>
-                <w:b w:val="0"/>
-              </w:rPr>
-              <w:t>Chương trình minh họa</w:t>
-            </w:r>
-          </w:p>
-          <w:p>
-            <w:pPr>
-              <w:pStyle w:val="ListParagraph"/>
-              <w:numPr>
-                <w:ilvl w:val="0"/>
-                <w:numId w:val="8"/>
-              </w:numPr>
-              <w:rPr>
-                <w:b w:val="0"/>
-                <w:sz w:val="22"/>
-              </w:rPr>
-            </w:pPr>
-            <w:r>
-              <w:rPr>
-                <w:b w:val="0"/>
-                <w:sz w:val="22"/>
-              </w:rPr>
-              <w:t>Tập dữ liệu ảnh</w:t>
-            </w:r>
-          </w:p>
-          <w:p>
-            <w:pPr>
-              <w:pStyle w:val="ListParagraph"/>
-              <w:numPr>
-                <w:ilvl w:val="0"/>
-                <w:numId w:val="8"/>
-              </w:numPr>
-              <w:rPr>
-                <w:b w:val="0"/>
-                <w:sz w:val="22"/>
-              </w:rPr>
-            </w:pPr>
-            <w:r>
-              <w:rPr>
-                <w:b w:val="0"/>
-                <w:sz w:val="22"/>
-              </w:rPr>
-              <w:t>Môi trường lập trình</w:t>
-            </w:r>
-          </w:p>
-          <w:p>
-            <w:pPr>
-              <w:pStyle w:val="ListParagraph"/>
-              <w:numPr>
-                <w:ilvl w:val="0"/>
-                <w:numId w:val="8"/>
-              </w:numPr>
-              <w:rPr>
-                <w:b w:val="0"/>
-                <w:sz w:val="22"/>
-              </w:rPr>
-            </w:pPr>
-            <w:r>
-              <w:rPr>
-                <w:b w:val="0"/>
-                <w:sz w:val="22"/>
-              </w:rPr>
-              <w:t>Mô tả ứng dụng (RGB, RGB-D)</w:t>
-            </w:r>
-          </w:p>
-          <w:p>
-            <w:pPr>
-              <w:pStyle w:val="ListParagraph"/>
-              <w:numPr>
-                <w:ilvl w:val="1"/>
-                <w:numId w:val="8"/>
-              </w:numPr>
-              <w:ind w:left="1134"/>
-              <w:rPr>
-                <w:b w:val="0"/>
-                <w:sz w:val="22"/>
-              </w:rPr>
-            </w:pPr>
-            <w:r>
-              <w:rPr>
-                <w:b w:val="0"/>
-                <w:sz w:val="22"/>
-              </w:rPr>
-              <w:t>Nén ảnh</w:t>
-            </w:r>
-          </w:p>
-          <w:p>
-            <w:pPr>
-              <w:pStyle w:val="ListParagraph"/>
-              <w:numPr>
-                <w:ilvl w:val="1"/>
-                <w:numId w:val="8"/>
-              </w:numPr>
-              <w:ind w:left="1134"/>
-              <w:rPr>
-                <w:b w:val="0"/>
-                <w:sz w:val="22"/>
-              </w:rPr>
-            </w:pPr>
-            <w:r>
-              <w:rPr>
-                <w:b w:val="0"/>
-                <w:sz w:val="22"/>
-              </w:rPr>
-              <w:t>Xác định biên cạnh</w:t>
-            </w:r>
-          </w:p>
-          <w:p>
-            <w:pPr>
-              <w:pStyle w:val="ListParagraph"/>
-              <w:numPr>
-                <w:ilvl w:val="1"/>
-                <w:numId w:val="8"/>
-              </w:numPr>
-              <w:ind w:left="1134"/>
-              <w:rPr>
-                <w:b w:val="0"/>
-                <w:sz w:val="22"/>
-              </w:rPr>
-            </w:pPr>
-            <w:r>
-              <w:rPr>
-                <w:b w:val="0"/>
-                <w:sz w:val="22"/>
-              </w:rPr>
-              <w:t>???</w:t>
-            </w:r>
-          </w:p>
-          <w:p>
-            <w:pPr>
-              <w:pStyle w:val="ListParagraph"/>
-              <w:numPr>
-                <w:ilvl w:val="0"/>
-                <w:numId w:val="8"/>
-              </w:numPr>
-              <w:rPr>
-                <w:b w:val="0"/>
-                <w:sz w:val="22"/>
-              </w:rPr>
-            </w:pPr>
-            <w:r>
-              <w:rPr>
-                <w:b w:val="0"/>
-                <w:sz w:val="22"/>
-              </w:rPr>
-              <w:t>Chức năng ứng dụng</w:t>
-            </w:r>
-          </w:p>
-          <w:p>
-            <w:pPr>
-              <w:pStyle w:val="ListParagraph"/>
-              <w:numPr>
-                <w:ilvl w:val="1"/>
-                <w:numId w:val="8"/>
-              </w:numPr>
-              <w:ind w:left="1134"/>
-              <w:rPr>
-                <w:b w:val="0"/>
-                <w:sz w:val="22"/>
-              </w:rPr>
-            </w:pPr>
-            <w:r>
-              <w:rPr>
-                <w:b w:val="0"/>
-                <w:sz w:val="22"/>
-              </w:rPr>
-              <w:t>Viết mã nguồn</w:t>
-            </w:r>
-          </w:p>
-          <w:p>
-            <w:pPr>
-              <w:pStyle w:val="ListParagraph"/>
-              <w:numPr>
-                <w:ilvl w:val="1"/>
-                <w:numId w:val="8"/>
-              </w:numPr>
-              <w:ind w:left="1134"/>
-              <w:rPr>
-                <w:b w:val="0"/>
-                <w:sz w:val="22"/>
-              </w:rPr>
-            </w:pPr>
-            <w:r>
-              <w:rPr>
-                <w:b w:val="0"/>
-                <w:sz w:val="22"/>
-              </w:rPr>
-              <w:t>Thống kê kết quả</w:t>
-            </w:r>
-          </w:p>
-          <w:p>
-            <w:pPr>
-              <w:pStyle w:val="ListParagraph"/>
-              <w:numPr>
-                <w:ilvl w:val="1"/>
-                <w:numId w:val="8"/>
-              </w:numPr>
-              <w:ind w:left="1134"/>
-              <w:rPr>
-                <w:b w:val="0"/>
-                <w:sz w:val="22"/>
-              </w:rPr>
-            </w:pPr>
-            <w:r>
-              <w:rPr>
-                <w:b w:val="0"/>
-                <w:sz w:val="22"/>
-              </w:rPr>
-              <w:t>Kiểm lỗi</w:t>
-            </w:r>
-          </w:p>
-        </w:tc>
-        <w:tc>
-          <w:tcPr>
-            <w:tcW w:w="2268" w:type="dxa"/>
-            <w:gridSpan w:val="2"/>
-          </w:tcPr>
-          <w:p>
-            <w:pPr>
-              <w:jc w:val="center"/>
-              <w:cnfStyle w:val="000000100000" w:firstRow="0" w:lastRow="0" w:firstColumn="0" w:lastColumn="0" w:oddVBand="0" w:evenVBand="0" w:oddHBand="1" w:evenHBand="0" w:firstRowFirstColumn="0" w:firstRowLastColumn="0" w:lastRowFirstColumn="0" w:lastRowLastColumn="0"/>
-              <w:rPr>
-                <w:sz w:val="22"/>
-              </w:rPr>
-            </w:pPr>
-          </w:p>
-        </w:tc>
-        <w:tc>
-          <w:tcPr>
-            <w:tcW w:w="1642" w:type="dxa"/>
-          </w:tcPr>
-          <w:p>
-            <w:pPr>
-              <w:jc w:val="center"/>
-              <w:cnfStyle w:val="000000100000" w:firstRow="0" w:lastRow="0" w:firstColumn="0" w:lastColumn="0" w:oddVBand="0" w:evenVBand="0" w:oddHBand="1" w:evenHBand="0" w:firstRowFirstColumn="0" w:firstRowLastColumn="0" w:lastRowFirstColumn="0" w:lastRowLastColumn="0"/>
-              <w:rPr>
-                <w:sz w:val="22"/>
-              </w:rPr>
-            </w:pPr>
-          </w:p>
-        </w:tc>
-      </w:tr>
-      <w:tr>
-        <w:trPr>
-          <w:trHeight w:val="196"/>
-        </w:trPr>
-        <w:tc>
-          <w:tcPr>
-            <w:cnfStyle w:val="001000000000" w:firstRow="0" w:lastRow="0" w:firstColumn="1" w:lastColumn="0" w:oddVBand="0" w:evenVBand="0" w:oddHBand="0" w:evenHBand="0" w:firstRowFirstColumn="0" w:firstRowLastColumn="0" w:lastRowFirstColumn="0" w:lastRowLastColumn="0"/>
-            <w:tcW w:w="6912" w:type="dxa"/>
-            <w:gridSpan w:val="4"/>
-            <w:vMerge/>
-          </w:tcPr>
-          <w:p>
-            <w:pPr>
-              <w:pStyle w:val="ListParagraph"/>
-              <w:numPr>
-                <w:ilvl w:val="0"/>
-                <w:numId w:val="1"/>
-              </w:numPr>
-              <w:rPr>
-                <w:b w:val="0"/>
-              </w:rPr>
-            </w:pPr>
-          </w:p>
-        </w:tc>
-        <w:tc>
-          <w:tcPr>
-            <w:tcW w:w="2268" w:type="dxa"/>
-            <w:gridSpan w:val="2"/>
-          </w:tcPr>
-          <w:p>
-            <w:pPr>
-              <w:jc w:val="center"/>
-              <w:cnfStyle w:val="000000000000" w:firstRow="0" w:lastRow="0" w:firstColumn="0" w:lastColumn="0" w:oddVBand="0" w:evenVBand="0" w:oddHBand="0" w:evenHBand="0" w:firstRowFirstColumn="0" w:firstRowLastColumn="0" w:lastRowFirstColumn="0" w:lastRowLastColumn="0"/>
-              <w:rPr>
-                <w:sz w:val="22"/>
-              </w:rPr>
-            </w:pPr>
-            <w:r>
-              <w:rPr>
-                <w:sz w:val="22"/>
-              </w:rPr>
-              <w:t>Long</w:t>
-            </w:r>
-          </w:p>
-        </w:tc>
-        <w:tc>
-          <w:tcPr>
-            <w:tcW w:w="1642" w:type="dxa"/>
-          </w:tcPr>
-          <w:p>
-            <w:pPr>
-              <w:jc w:val="center"/>
-              <w:cnfStyle w:val="000000000000" w:firstRow="0" w:lastRow="0" w:firstColumn="0" w:lastColumn="0" w:oddVBand="0" w:evenVBand="0" w:oddHBand="0" w:evenHBand="0" w:firstRowFirstColumn="0" w:firstRowLastColumn="0" w:lastRowFirstColumn="0" w:lastRowLastColumn="0"/>
-              <w:rPr>
-                <w:sz w:val="22"/>
-              </w:rPr>
-            </w:pPr>
-            <w:r>
-              <w:rPr>
-                <w:sz w:val="22"/>
-              </w:rPr>
-              <w:t>29/8</w:t>
-            </w:r>
-          </w:p>
-        </w:tc>
-      </w:tr>
-      <w:tr>
-        <w:trPr>
-          <w:cnfStyle w:val="000000100000" w:firstRow="0" w:lastRow="0" w:firstColumn="0" w:lastColumn="0" w:oddVBand="0" w:evenVBand="0" w:oddHBand="1" w:evenHBand="0" w:firstRowFirstColumn="0" w:firstRowLastColumn="0" w:lastRowFirstColumn="0" w:lastRowLastColumn="0"/>
-          <w:trHeight w:val="196"/>
-        </w:trPr>
-        <w:tc>
-          <w:tcPr>
-            <w:cnfStyle w:val="001000000000" w:firstRow="0" w:lastRow="0" w:firstColumn="1" w:lastColumn="0" w:oddVBand="0" w:evenVBand="0" w:oddHBand="0" w:evenHBand="0" w:firstRowFirstColumn="0" w:firstRowLastColumn="0" w:lastRowFirstColumn="0" w:lastRowLastColumn="0"/>
-            <w:tcW w:w="6912" w:type="dxa"/>
-            <w:gridSpan w:val="4"/>
-            <w:vMerge/>
-          </w:tcPr>
-          <w:p>
-            <w:pPr>
-              <w:pStyle w:val="ListParagraph"/>
-              <w:numPr>
-                <w:ilvl w:val="0"/>
-                <w:numId w:val="1"/>
-              </w:numPr>
-              <w:rPr>
-                <w:b w:val="0"/>
-              </w:rPr>
-            </w:pPr>
-          </w:p>
-        </w:tc>
-        <w:tc>
-          <w:tcPr>
-            <w:tcW w:w="2268" w:type="dxa"/>
-            <w:gridSpan w:val="2"/>
-          </w:tcPr>
-          <w:p>
-            <w:pPr>
-              <w:jc w:val="center"/>
-              <w:cnfStyle w:val="000000100000" w:firstRow="0" w:lastRow="0" w:firstColumn="0" w:lastColumn="0" w:oddVBand="0" w:evenVBand="0" w:oddHBand="1" w:evenHBand="0" w:firstRowFirstColumn="0" w:firstRowLastColumn="0" w:lastRowFirstColumn="0" w:lastRowLastColumn="0"/>
-              <w:rPr>
-                <w:sz w:val="22"/>
-              </w:rPr>
-            </w:pPr>
-            <w:r>
-              <w:rPr>
-                <w:sz w:val="22"/>
-              </w:rPr>
-              <w:t>Tấn</w:t>
-            </w:r>
-          </w:p>
-        </w:tc>
-        <w:tc>
-          <w:tcPr>
-            <w:tcW w:w="1642" w:type="dxa"/>
-          </w:tcPr>
-          <w:p>
-            <w:pPr>
-              <w:jc w:val="center"/>
-              <w:cnfStyle w:val="000000100000" w:firstRow="0" w:lastRow="0" w:firstColumn="0" w:lastColumn="0" w:oddVBand="0" w:evenVBand="0" w:oddHBand="1" w:evenHBand="0" w:firstRowFirstColumn="0" w:firstRowLastColumn="0" w:lastRowFirstColumn="0" w:lastRowLastColumn="0"/>
-              <w:rPr>
-                <w:sz w:val="22"/>
-              </w:rPr>
-            </w:pPr>
-            <w:r>
-              <w:rPr>
-                <w:sz w:val="22"/>
-              </w:rPr>
-              <w:t>5/9</w:t>
-            </w:r>
-            <w:bookmarkStart w:id="0" w:name="_GoBack"/>
-            <w:bookmarkEnd w:id="0"/>
-          </w:p>
-        </w:tc>
-      </w:tr>
-      <w:tr>
-        <w:trPr>
-          <w:trHeight w:val="196"/>
-        </w:trPr>
-        <w:tc>
-          <w:tcPr>
-            <w:cnfStyle w:val="001000000000" w:firstRow="0" w:lastRow="0" w:firstColumn="1" w:lastColumn="0" w:oddVBand="0" w:evenVBand="0" w:oddHBand="0" w:evenHBand="0" w:firstRowFirstColumn="0" w:firstRowLastColumn="0" w:lastRowFirstColumn="0" w:lastRowLastColumn="0"/>
-            <w:tcW w:w="6912" w:type="dxa"/>
-            <w:gridSpan w:val="4"/>
-            <w:vMerge/>
-          </w:tcPr>
-          <w:p>
-            <w:pPr>
-              <w:pStyle w:val="ListParagraph"/>
-              <w:numPr>
-                <w:ilvl w:val="0"/>
-                <w:numId w:val="1"/>
-              </w:numPr>
-              <w:rPr>
-                <w:b w:val="0"/>
-              </w:rPr>
-            </w:pPr>
-          </w:p>
-        </w:tc>
-        <w:tc>
-          <w:tcPr>
-            <w:tcW w:w="2268" w:type="dxa"/>
-            <w:gridSpan w:val="2"/>
-          </w:tcPr>
-          <w:p>
-            <w:pPr>
-              <w:jc w:val="center"/>
-              <w:cnfStyle w:val="000000000000" w:firstRow="0" w:lastRow="0" w:firstColumn="0" w:lastColumn="0" w:oddVBand="0" w:evenVBand="0" w:oddHBand="0" w:evenHBand="0" w:firstRowFirstColumn="0" w:firstRowLastColumn="0" w:lastRowFirstColumn="0" w:lastRowLastColumn="0"/>
-              <w:rPr>
-                <w:sz w:val="22"/>
-              </w:rPr>
-            </w:pPr>
-            <w:r>
-              <w:rPr>
-                <w:sz w:val="22"/>
-              </w:rPr>
-              <w:t>Long</w:t>
-            </w:r>
-          </w:p>
-        </w:tc>
-        <w:tc>
-          <w:tcPr>
-            <w:tcW w:w="1642" w:type="dxa"/>
-          </w:tcPr>
-          <w:p>
-            <w:pPr>
-              <w:jc w:val="center"/>
-              <w:cnfStyle w:val="000000000000" w:firstRow="0" w:lastRow="0" w:firstColumn="0" w:lastColumn="0" w:oddVBand="0" w:evenVBand="0" w:oddHBand="0" w:evenHBand="0" w:firstRowFirstColumn="0" w:firstRowLastColumn="0" w:lastRowFirstColumn="0" w:lastRowLastColumn="0"/>
-              <w:rPr>
-                <w:sz w:val="22"/>
-              </w:rPr>
-            </w:pPr>
-            <w:r>
-              <w:rPr>
-                <w:sz w:val="22"/>
-              </w:rPr>
-              <w:t>29/8</w:t>
-            </w:r>
-          </w:p>
-        </w:tc>
-      </w:tr>
-      <w:tr>
-        <w:trPr>
-          <w:cnfStyle w:val="000000100000" w:firstRow="0" w:lastRow="0" w:firstColumn="0" w:lastColumn="0" w:oddVBand="0" w:evenVBand="0" w:oddHBand="1" w:evenHBand="0" w:firstRowFirstColumn="0" w:firstRowLastColumn="0" w:lastRowFirstColumn="0" w:lastRowLastColumn="0"/>
-          <w:trHeight w:val="196"/>
-        </w:trPr>
-        <w:tc>
-          <w:tcPr>
-            <w:cnfStyle w:val="001000000000" w:firstRow="0" w:lastRow="0" w:firstColumn="1" w:lastColumn="0" w:oddVBand="0" w:evenVBand="0" w:oddHBand="0" w:evenHBand="0" w:firstRowFirstColumn="0" w:firstRowLastColumn="0" w:lastRowFirstColumn="0" w:lastRowLastColumn="0"/>
-            <w:tcW w:w="6912" w:type="dxa"/>
-            <w:gridSpan w:val="4"/>
-            <w:vMerge/>
-          </w:tcPr>
-          <w:p>
-            <w:pPr>
-              <w:pStyle w:val="ListParagraph"/>
-              <w:numPr>
-                <w:ilvl w:val="0"/>
-                <w:numId w:val="1"/>
-              </w:numPr>
-              <w:rPr>
-                <w:b w:val="0"/>
-              </w:rPr>
-            </w:pPr>
-          </w:p>
-        </w:tc>
-        <w:tc>
-          <w:tcPr>
-            <w:tcW w:w="2268" w:type="dxa"/>
-            <w:gridSpan w:val="2"/>
-          </w:tcPr>
-          <w:p>
-            <w:pPr>
-              <w:jc w:val="center"/>
-              <w:cnfStyle w:val="000000100000" w:firstRow="0" w:lastRow="0" w:firstColumn="0" w:lastColumn="0" w:oddVBand="0" w:evenVBand="0" w:oddHBand="1" w:evenHBand="0" w:firstRowFirstColumn="0" w:firstRowLastColumn="0" w:lastRowFirstColumn="0" w:lastRowLastColumn="0"/>
-              <w:rPr>
-                <w:sz w:val="22"/>
-              </w:rPr>
-            </w:pPr>
-          </w:p>
-        </w:tc>
-        <w:tc>
-          <w:tcPr>
-            <w:tcW w:w="1642" w:type="dxa"/>
-          </w:tcPr>
-          <w:p>
-            <w:pPr>
-              <w:jc w:val="center"/>
-              <w:cnfStyle w:val="000000100000" w:firstRow="0" w:lastRow="0" w:firstColumn="0" w:lastColumn="0" w:oddVBand="0" w:evenVBand="0" w:oddHBand="1" w:evenHBand="0" w:firstRowFirstColumn="0" w:firstRowLastColumn="0" w:lastRowFirstColumn="0" w:lastRowLastColumn="0"/>
-              <w:rPr>
-                <w:sz w:val="22"/>
-              </w:rPr>
-            </w:pPr>
-          </w:p>
-        </w:tc>
-      </w:tr>
-      <w:tr>
-        <w:trPr>
           <w:trHeight w:val="183"/>
         </w:trPr>
         <w:tc>
@@ -3520,7 +3455,7 @@
       <w:tr>
         <w:trPr>
           <w:cnfStyle w:val="000000100000" w:firstRow="0" w:lastRow="0" w:firstColumn="0" w:lastColumn="0" w:oddVBand="0" w:evenVBand="0" w:oddHBand="1" w:evenHBand="0" w:firstRowFirstColumn="0" w:firstRowLastColumn="0" w:lastRowFirstColumn="0" w:lastRowLastColumn="0"/>
-          <w:trHeight w:val="165"/>
+          <w:trHeight w:val="182"/>
         </w:trPr>
         <w:tc>
           <w:tcPr>
@@ -3586,14 +3521,14 @@
       </w:tr>
       <w:tr>
         <w:trPr>
-          <w:trHeight w:val="202"/>
+          <w:trHeight w:val="181"/>
         </w:trPr>
         <w:tc>
           <w:tcPr>
             <w:cnfStyle w:val="001000000000" w:firstRow="0" w:lastRow="0" w:firstColumn="1" w:lastColumn="0" w:oddVBand="0" w:evenVBand="0" w:oddHBand="0" w:evenHBand="0" w:firstRowFirstColumn="0" w:firstRowLastColumn="0" w:lastRowFirstColumn="0" w:lastRowLastColumn="0"/>
             <w:tcW w:w="6912" w:type="dxa"/>
             <w:gridSpan w:val="4"/>
-            <w:vMerge w:val="restart"/>
+            <w:vMerge/>
           </w:tcPr>
           <w:p>
             <w:pPr>
@@ -3606,6 +3541,72 @@
                 <w:b w:val="0"/>
               </w:rPr>
             </w:pPr>
+          </w:p>
+        </w:tc>
+        <w:tc>
+          <w:tcPr>
+            <w:tcW w:w="2268" w:type="dxa"/>
+            <w:gridSpan w:val="2"/>
+          </w:tcPr>
+          <w:p>
+            <w:pPr>
+              <w:jc w:val="center"/>
+              <w:cnfStyle w:val="000000000000" w:firstRow="0" w:lastRow="0" w:firstColumn="0" w:lastColumn="0" w:oddVBand="0" w:evenVBand="0" w:oddHBand="0" w:evenHBand="0" w:firstRowFirstColumn="0" w:firstRowLastColumn="0" w:lastRowFirstColumn="0" w:lastRowLastColumn="0"/>
+              <w:rPr>
+                <w:sz w:val="22"/>
+              </w:rPr>
+            </w:pPr>
+            <w:r>
+              <w:rPr>
+                <w:sz w:val="22"/>
+              </w:rPr>
+              <w:t>Long</w:t>
+            </w:r>
+          </w:p>
+        </w:tc>
+        <w:tc>
+          <w:tcPr>
+            <w:tcW w:w="1642" w:type="dxa"/>
+          </w:tcPr>
+          <w:p>
+            <w:pPr>
+              <w:jc w:val="center"/>
+              <w:cnfStyle w:val="000000000000" w:firstRow="0" w:lastRow="0" w:firstColumn="0" w:lastColumn="0" w:oddVBand="0" w:evenVBand="0" w:oddHBand="0" w:evenHBand="0" w:firstRowFirstColumn="0" w:firstRowLastColumn="0" w:lastRowFirstColumn="0" w:lastRowLastColumn="0"/>
+              <w:rPr>
+                <w:sz w:val="22"/>
+              </w:rPr>
+            </w:pPr>
+            <w:r>
+              <w:rPr>
+                <w:sz w:val="22"/>
+              </w:rPr>
+              <w:t>5/10</w:t>
+            </w:r>
+          </w:p>
+        </w:tc>
+      </w:tr>
+      <w:tr>
+        <w:trPr>
+          <w:cnfStyle w:val="000000100000" w:firstRow="0" w:lastRow="0" w:firstColumn="0" w:lastColumn="0" w:oddVBand="0" w:evenVBand="0" w:oddHBand="1" w:evenHBand="0" w:firstRowFirstColumn="0" w:firstRowLastColumn="0" w:lastRowFirstColumn="0" w:lastRowLastColumn="0"/>
+          <w:trHeight w:val="801"/>
+        </w:trPr>
+        <w:tc>
+          <w:tcPr>
+            <w:cnfStyle w:val="001000000000" w:firstRow="0" w:lastRow="0" w:firstColumn="1" w:lastColumn="0" w:oddVBand="0" w:evenVBand="0" w:oddHBand="0" w:evenHBand="0" w:firstRowFirstColumn="0" w:firstRowLastColumn="0" w:lastRowFirstColumn="0" w:lastRowLastColumn="0"/>
+            <w:tcW w:w="6912" w:type="dxa"/>
+            <w:gridSpan w:val="4"/>
+          </w:tcPr>
+          <w:p>
+            <w:pPr>
+              <w:pStyle w:val="ListParagraph"/>
+              <w:numPr>
+                <w:ilvl w:val="0"/>
+                <w:numId w:val="1"/>
+              </w:numPr>
+              <w:rPr>
+                <w:b w:val="0"/>
+              </w:rPr>
+            </w:pPr>
             <w:r>
               <w:rPr>
                 <w:b w:val="0"/>
@@ -3661,7 +3662,7 @@
           <w:p>
             <w:pPr>
               <w:jc w:val="center"/>
-              <w:cnfStyle w:val="000000000000" w:firstRow="0" w:lastRow="0" w:firstColumn="0" w:lastColumn="0" w:oddVBand="0" w:evenVBand="0" w:oddHBand="0" w:evenHBand="0" w:firstRowFirstColumn="0" w:firstRowLastColumn="0" w:lastRowFirstColumn="0" w:lastRowLastColumn="0"/>
+              <w:cnfStyle w:val="000000100000" w:firstRow="0" w:lastRow="0" w:firstColumn="0" w:lastColumn="0" w:oddVBand="0" w:evenVBand="0" w:oddHBand="1" w:evenHBand="0" w:firstRowFirstColumn="0" w:firstRowLastColumn="0" w:lastRowFirstColumn="0" w:lastRowLastColumn="0"/>
               <w:rPr>
                 <w:sz w:val="22"/>
               </w:rPr>
@@ -3681,7 +3682,7 @@
           <w:p>
             <w:pPr>
               <w:jc w:val="center"/>
-              <w:cnfStyle w:val="000000000000" w:firstRow="0" w:lastRow="0" w:firstColumn="0" w:lastColumn="0" w:oddVBand="0" w:evenVBand="0" w:oddHBand="0" w:evenHBand="0" w:firstRowFirstColumn="0" w:firstRowLastColumn="0" w:lastRowFirstColumn="0" w:lastRowLastColumn="0"/>
+              <w:cnfStyle w:val="000000100000" w:firstRow="0" w:lastRow="0" w:firstColumn="0" w:lastColumn="0" w:oddVBand="0" w:evenVBand="0" w:oddHBand="1" w:evenHBand="0" w:firstRowFirstColumn="0" w:firstRowLastColumn="0" w:lastRowFirstColumn="0" w:lastRowLastColumn="0"/>
               <w:rPr>
                 <w:sz w:val="22"/>
               </w:rPr>
@@ -3696,28 +3697,26 @@
         </w:tc>
       </w:tr>
       <w:tr>
-        <w:trPr>
-          <w:cnfStyle w:val="000000100000" w:firstRow="0" w:lastRow="0" w:firstColumn="0" w:lastColumn="0" w:oddVBand="0" w:evenVBand="0" w:oddHBand="1" w:evenHBand="0" w:firstRowFirstColumn="0" w:firstRowLastColumn="0" w:lastRowFirstColumn="0" w:lastRowLastColumn="0"/>
-          <w:trHeight w:val="202"/>
-        </w:trPr>
         <w:tc>
           <w:tcPr>
             <w:cnfStyle w:val="001000000000" w:firstRow="0" w:lastRow="0" w:firstColumn="1" w:lastColumn="0" w:oddVBand="0" w:evenVBand="0" w:oddHBand="0" w:evenHBand="0" w:firstRowFirstColumn="0" w:firstRowLastColumn="0" w:lastRowFirstColumn="0" w:lastRowLastColumn="0"/>
             <w:tcW w:w="6912" w:type="dxa"/>
             <w:gridSpan w:val="4"/>
-            <w:vMerge/>
-          </w:tcPr>
-          <w:p>
-            <w:pPr>
-              <w:pStyle w:val="ListParagraph"/>
-              <w:numPr>
-                <w:ilvl w:val="0"/>
-                <w:numId w:val="1"/>
-              </w:numPr>
-              <w:rPr>
-                <w:b w:val="0"/>
-              </w:rPr>
-            </w:pPr>
+          </w:tcPr>
+          <w:p>
+            <w:pPr>
+              <w:rPr>
+                <w:b w:val="0"/>
+                <w:sz w:val="22"/>
+              </w:rPr>
+            </w:pPr>
+            <w:r>
+              <w:rPr>
+                <w:b w:val="0"/>
+                <w:sz w:val="22"/>
+              </w:rPr>
+              <w:t xml:space="preserve">*Viết slide (PPT) </w:t>
+            </w:r>
           </w:p>
         </w:tc>
         <w:tc>
@@ -3728,56 +3727,22 @@
           <w:p>
             <w:pPr>
               <w:jc w:val="center"/>
-              <w:cnfStyle w:val="000000100000" w:firstRow="0" w:lastRow="0" w:firstColumn="0" w:lastColumn="0" w:oddVBand="0" w:evenVBand="0" w:oddHBand="1" w:evenHBand="0" w:firstRowFirstColumn="0" w:firstRowLastColumn="0" w:lastRowFirstColumn="0" w:lastRowLastColumn="0"/>
-              <w:rPr>
-                <w:sz w:val="22"/>
-              </w:rPr>
-            </w:pPr>
+              <w:cnfStyle w:val="000000000000" w:firstRow="0" w:lastRow="0" w:firstColumn="0" w:lastColumn="0" w:oddVBand="0" w:evenVBand="0" w:oddHBand="0" w:evenHBand="0" w:firstRowFirstColumn="0" w:firstRowLastColumn="0" w:lastRowFirstColumn="0" w:lastRowLastColumn="0"/>
+              <w:rPr>
+                <w:sz w:val="22"/>
+              </w:rPr>
+            </w:pPr>
+            <w:r>
+              <w:rPr>
+                <w:sz w:val="22"/>
+              </w:rPr>
+              <w:t>Toàn</w:t>
+            </w:r>
           </w:p>
         </w:tc>
         <w:tc>
           <w:tcPr>
             <w:tcW w:w="1642" w:type="dxa"/>
-          </w:tcPr>
-          <w:p>
-            <w:pPr>
-              <w:jc w:val="center"/>
-              <w:cnfStyle w:val="000000100000" w:firstRow="0" w:lastRow="0" w:firstColumn="0" w:lastColumn="0" w:oddVBand="0" w:evenVBand="0" w:oddHBand="1" w:evenHBand="0" w:firstRowFirstColumn="0" w:firstRowLastColumn="0" w:lastRowFirstColumn="0" w:lastRowLastColumn="0"/>
-              <w:rPr>
-                <w:sz w:val="22"/>
-              </w:rPr>
-            </w:pPr>
-          </w:p>
-        </w:tc>
-      </w:tr>
-      <w:tr>
-        <w:trPr>
-          <w:trHeight w:val="202"/>
-        </w:trPr>
-        <w:tc>
-          <w:tcPr>
-            <w:cnfStyle w:val="001000000000" w:firstRow="0" w:lastRow="0" w:firstColumn="1" w:lastColumn="0" w:oddVBand="0" w:evenVBand="0" w:oddHBand="0" w:evenHBand="0" w:firstRowFirstColumn="0" w:firstRowLastColumn="0" w:lastRowFirstColumn="0" w:lastRowLastColumn="0"/>
-            <w:tcW w:w="6912" w:type="dxa"/>
-            <w:gridSpan w:val="4"/>
-            <w:vMerge/>
-          </w:tcPr>
-          <w:p>
-            <w:pPr>
-              <w:pStyle w:val="ListParagraph"/>
-              <w:numPr>
-                <w:ilvl w:val="0"/>
-                <w:numId w:val="1"/>
-              </w:numPr>
-              <w:rPr>
-                <w:b w:val="0"/>
-              </w:rPr>
-            </w:pPr>
-          </w:p>
-        </w:tc>
-        <w:tc>
-          <w:tcPr>
-            <w:tcW w:w="2268" w:type="dxa"/>
-            <w:gridSpan w:val="2"/>
           </w:tcPr>
           <w:p>
             <w:pPr>
@@ -3787,152 +3752,11 @@
                 <w:sz w:val="22"/>
               </w:rPr>
             </w:pPr>
-          </w:p>
-        </w:tc>
-        <w:tc>
-          <w:tcPr>
-            <w:tcW w:w="1642" w:type="dxa"/>
-          </w:tcPr>
-          <w:p>
-            <w:pPr>
-              <w:jc w:val="center"/>
-              <w:cnfStyle w:val="000000000000" w:firstRow="0" w:lastRow="0" w:firstColumn="0" w:lastColumn="0" w:oddVBand="0" w:evenVBand="0" w:oddHBand="0" w:evenHBand="0" w:firstRowFirstColumn="0" w:firstRowLastColumn="0" w:lastRowFirstColumn="0" w:lastRowLastColumn="0"/>
-              <w:rPr>
-                <w:sz w:val="22"/>
-              </w:rPr>
-            </w:pPr>
-          </w:p>
-        </w:tc>
-      </w:tr>
-      <w:tr>
-        <w:trPr>
-          <w:cnfStyle w:val="000000100000" w:firstRow="0" w:lastRow="0" w:firstColumn="0" w:lastColumn="0" w:oddVBand="0" w:evenVBand="0" w:oddHBand="1" w:evenHBand="0" w:firstRowFirstColumn="0" w:firstRowLastColumn="0" w:lastRowFirstColumn="0" w:lastRowLastColumn="0"/>
-        </w:trPr>
-        <w:tc>
-          <w:tcPr>
-            <w:cnfStyle w:val="001000000000" w:firstRow="0" w:lastRow="0" w:firstColumn="1" w:lastColumn="0" w:oddVBand="0" w:evenVBand="0" w:oddHBand="0" w:evenHBand="0" w:firstRowFirstColumn="0" w:firstRowLastColumn="0" w:lastRowFirstColumn="0" w:lastRowLastColumn="0"/>
-            <w:tcW w:w="6912" w:type="dxa"/>
-            <w:gridSpan w:val="4"/>
-          </w:tcPr>
-          <w:p>
-            <w:pPr>
-              <w:rPr>
-                <w:b w:val="0"/>
-                <w:sz w:val="22"/>
-              </w:rPr>
-            </w:pPr>
-            <w:r>
-              <w:rPr>
-                <w:b w:val="0"/>
-                <w:sz w:val="22"/>
-              </w:rPr>
-              <w:t xml:space="preserve">*Viết slide (PPT) </w:t>
-            </w:r>
-          </w:p>
-        </w:tc>
-        <w:tc>
-          <w:tcPr>
-            <w:tcW w:w="2268" w:type="dxa"/>
-            <w:gridSpan w:val="2"/>
-          </w:tcPr>
-          <w:p>
-            <w:pPr>
-              <w:jc w:val="center"/>
-              <w:cnfStyle w:val="000000100000" w:firstRow="0" w:lastRow="0" w:firstColumn="0" w:lastColumn="0" w:oddVBand="0" w:evenVBand="0" w:oddHBand="1" w:evenHBand="0" w:firstRowFirstColumn="0" w:firstRowLastColumn="0" w:lastRowFirstColumn="0" w:lastRowLastColumn="0"/>
-              <w:rPr>
-                <w:sz w:val="22"/>
-              </w:rPr>
-            </w:pPr>
-            <w:r>
-              <w:rPr>
-                <w:sz w:val="22"/>
-              </w:rPr>
-              <w:t>Toàn</w:t>
-            </w:r>
-          </w:p>
-        </w:tc>
-        <w:tc>
-          <w:tcPr>
-            <w:tcW w:w="1642" w:type="dxa"/>
-          </w:tcPr>
-          <w:p>
-            <w:pPr>
-              <w:jc w:val="center"/>
-              <w:cnfStyle w:val="000000100000" w:firstRow="0" w:lastRow="0" w:firstColumn="0" w:lastColumn="0" w:oddVBand="0" w:evenVBand="0" w:oddHBand="1" w:evenHBand="0" w:firstRowFirstColumn="0" w:firstRowLastColumn="0" w:lastRowFirstColumn="0" w:lastRowLastColumn="0"/>
-              <w:rPr>
-                <w:sz w:val="22"/>
-              </w:rPr>
-            </w:pPr>
             <w:r>
               <w:rPr>
                 <w:sz w:val="22"/>
               </w:rPr>
               <w:t>17/9</w:t>
-            </w:r>
-          </w:p>
-        </w:tc>
-      </w:tr>
-      <w:tr>
-        <w:tc>
-          <w:tcPr>
-            <w:cnfStyle w:val="001000000000" w:firstRow="0" w:lastRow="0" w:firstColumn="1" w:lastColumn="0" w:oddVBand="0" w:evenVBand="0" w:oddHBand="0" w:evenHBand="0" w:firstRowFirstColumn="0" w:firstRowLastColumn="0" w:lastRowFirstColumn="0" w:lastRowLastColumn="0"/>
-            <w:tcW w:w="6912" w:type="dxa"/>
-            <w:gridSpan w:val="4"/>
-          </w:tcPr>
-          <w:p>
-            <w:pPr>
-              <w:rPr>
-                <w:b w:val="0"/>
-                <w:sz w:val="22"/>
-              </w:rPr>
-            </w:pPr>
-            <w:r>
-              <w:rPr>
-                <w:b w:val="0"/>
-                <w:sz w:val="22"/>
-              </w:rPr>
-              <w:t>*Viết hướng dẫn sử dụng (Help)</w:t>
-            </w:r>
-          </w:p>
-        </w:tc>
-        <w:tc>
-          <w:tcPr>
-            <w:tcW w:w="2268" w:type="dxa"/>
-            <w:gridSpan w:val="2"/>
-          </w:tcPr>
-          <w:p>
-            <w:pPr>
-              <w:jc w:val="center"/>
-              <w:cnfStyle w:val="000000000000" w:firstRow="0" w:lastRow="0" w:firstColumn="0" w:lastColumn="0" w:oddVBand="0" w:evenVBand="0" w:oddHBand="0" w:evenHBand="0" w:firstRowFirstColumn="0" w:firstRowLastColumn="0" w:lastRowFirstColumn="0" w:lastRowLastColumn="0"/>
-              <w:rPr>
-                <w:sz w:val="22"/>
-              </w:rPr>
-            </w:pPr>
-            <w:r>
-              <w:rPr>
-                <w:sz w:val="22"/>
-              </w:rPr>
-              <w:t>Long</w:t>
-            </w:r>
-          </w:p>
-        </w:tc>
-        <w:tc>
-          <w:tcPr>
-            <w:tcW w:w="1642" w:type="dxa"/>
-          </w:tcPr>
-          <w:p>
-            <w:pPr>
-              <w:jc w:val="center"/>
-              <w:cnfStyle w:val="000000000000" w:firstRow="0" w:lastRow="0" w:firstColumn="0" w:lastColumn="0" w:oddVBand="0" w:evenVBand="0" w:oddHBand="0" w:evenHBand="0" w:firstRowFirstColumn="0" w:firstRowLastColumn="0" w:lastRowFirstColumn="0" w:lastRowLastColumn="0"/>
-              <w:rPr>
-                <w:sz w:val="22"/>
-              </w:rPr>
-            </w:pPr>
-            <w:r>
-              <w:rPr>
-                <w:sz w:val="22"/>
-              </w:rPr>
-              <w:t>5/10</w:t>
             </w:r>
           </w:p>
         </w:tc>
@@ -3973,7 +3797,7 @@
       <w:lvlText w:val="%2."/>
       <w:lvlJc w:val="left"/>
       <w:pPr>
-        <w:ind w:left="1800" w:hanging="360"/>
+        <w:ind w:left="1495" w:hanging="360"/>
       </w:pPr>
     </w:lvl>
     <w:lvl w:ilvl="2" w:tplc="0409001B" w:tentative="1">

</xml_diff>

<commit_message>
Chỉnh sửa TaskList. Bổ sung Reference.
</commit_message>
<xml_diff>
--- a/TaskList.docx
+++ b/TaskList.docx
@@ -26,8 +26,6 @@
           <w:szCs w:val="24"/>
         </w:rPr>
       </w:pPr>
-      <w:bookmarkStart w:id="0" w:name="_GoBack"/>
-      <w:bookmarkEnd w:id="0"/>
     </w:p>
     <w:p>
       <w:pPr>
@@ -2001,26 +1999,6 @@
               <w:t>Giới thiệu</w:t>
             </w:r>
           </w:p>
-          <w:p>
-            <w:pPr>
-              <w:pStyle w:val="ListParagraph"/>
-              <w:numPr>
-                <w:ilvl w:val="0"/>
-                <w:numId w:val="3"/>
-              </w:numPr>
-              <w:rPr>
-                <w:b w:val="0"/>
-                <w:sz w:val="22"/>
-              </w:rPr>
-            </w:pPr>
-            <w:r>
-              <w:rPr>
-                <w:b w:val="0"/>
-                <w:sz w:val="22"/>
-              </w:rPr>
-              <w:t>???</w:t>
-            </w:r>
-          </w:p>
         </w:tc>
         <w:tc>
           <w:tcPr>
@@ -2131,14 +2109,7 @@
                 <w:b w:val="0"/>
                 <w:sz w:val="22"/>
               </w:rPr>
-              <w:t xml:space="preserve">Biến đổi wavelet </w:t>
-            </w:r>
-            <w:r>
-              <w:rPr>
-                <w:b w:val="0"/>
-                <w:sz w:val="22"/>
-              </w:rPr>
-              <w:t>liên tục</w:t>
+              <w:t>Biến đổi wavelet liên tục</w:t>
             </w:r>
           </w:p>
           <w:p>
@@ -2158,15 +2129,10 @@
                 <w:b w:val="0"/>
                 <w:sz w:val="22"/>
               </w:rPr>
-              <w:t xml:space="preserve">Biến đổi wavelet </w:t>
-            </w:r>
-            <w:r>
-              <w:rPr>
-                <w:b w:val="0"/>
-                <w:sz w:val="22"/>
-              </w:rPr>
-              <w:t>2 chiều</w:t>
-            </w:r>
+              <w:t>Biến đổi wavelet 2 chiều</w:t>
+            </w:r>
+            <w:bookmarkStart w:id="0" w:name="_GoBack"/>
+            <w:bookmarkEnd w:id="0"/>
           </w:p>
         </w:tc>
         <w:tc>
@@ -2255,7 +2221,27 @@
                 <w:b w:val="0"/>
                 <w:sz w:val="22"/>
               </w:rPr>
-              <w:t>???</w:t>
+              <w:t>Ảnh độ sâu</w:t>
+            </w:r>
+          </w:p>
+          <w:p>
+            <w:pPr>
+              <w:pStyle w:val="ListParagraph"/>
+              <w:numPr>
+                <w:ilvl w:val="0"/>
+                <w:numId w:val="6"/>
+              </w:numPr>
+              <w:rPr>
+                <w:b w:val="0"/>
+                <w:sz w:val="22"/>
+              </w:rPr>
+            </w:pPr>
+            <w:r>
+              <w:rPr>
+                <w:b w:val="0"/>
+                <w:sz w:val="22"/>
+              </w:rPr>
+              <w:t>Ảnh màu-độ sâu</w:t>
             </w:r>
           </w:p>
         </w:tc>
@@ -2276,7 +2262,7 @@
               <w:rPr>
                 <w:sz w:val="22"/>
               </w:rPr>
-              <w:t>Toàn</w:t>
+              <w:t>Toàn, Đặng Minh</w:t>
             </w:r>
           </w:p>
         </w:tc>
@@ -2304,6 +2290,7 @@
       <w:tr>
         <w:trPr>
           <w:cnfStyle w:val="000000100000" w:firstRow="0" w:lastRow="0" w:firstColumn="0" w:lastColumn="0" w:oddVBand="0" w:evenVBand="0" w:oddHBand="1" w:evenHBand="0" w:firstRowFirstColumn="0" w:firstRowLastColumn="0" w:lastRowFirstColumn="0" w:lastRowLastColumn="0"/>
+          <w:trHeight w:val="1541"/>
         </w:trPr>
         <w:tc>
           <w:tcPr>
@@ -2326,99 +2313,6 @@
             <w:r>
               <w:rPr>
                 <w:b w:val="0"/>
-                <w:sz w:val="22"/>
-              </w:rPr>
-              <w:t>Wavelet trên ảnh màu-độ sâu RGB-D</w:t>
-            </w:r>
-          </w:p>
-          <w:p>
-            <w:pPr>
-              <w:pStyle w:val="ListParagraph"/>
-              <w:numPr>
-                <w:ilvl w:val="0"/>
-                <w:numId w:val="7"/>
-              </w:numPr>
-              <w:rPr>
-                <w:b w:val="0"/>
-                <w:sz w:val="22"/>
-              </w:rPr>
-            </w:pPr>
-            <w:r>
-              <w:rPr>
-                <w:b w:val="0"/>
-                <w:sz w:val="22"/>
-              </w:rPr>
-              <w:t>???</w:t>
-            </w:r>
-          </w:p>
-        </w:tc>
-        <w:tc>
-          <w:tcPr>
-            <w:tcW w:w="2268" w:type="dxa"/>
-            <w:gridSpan w:val="2"/>
-          </w:tcPr>
-          <w:p>
-            <w:pPr>
-              <w:jc w:val="center"/>
-              <w:cnfStyle w:val="000000100000" w:firstRow="0" w:lastRow="0" w:firstColumn="0" w:lastColumn="0" w:oddVBand="0" w:evenVBand="0" w:oddHBand="1" w:evenHBand="0" w:firstRowFirstColumn="0" w:firstRowLastColumn="0" w:lastRowFirstColumn="0" w:lastRowLastColumn="0"/>
-              <w:rPr>
-                <w:sz w:val="22"/>
-              </w:rPr>
-            </w:pPr>
-            <w:r>
-              <w:rPr>
-                <w:sz w:val="22"/>
-              </w:rPr>
-              <w:t>Toàn, Đặng Minh</w:t>
-            </w:r>
-          </w:p>
-        </w:tc>
-        <w:tc>
-          <w:tcPr>
-            <w:tcW w:w="1642" w:type="dxa"/>
-          </w:tcPr>
-          <w:p>
-            <w:pPr>
-              <w:jc w:val="center"/>
-              <w:cnfStyle w:val="000000100000" w:firstRow="0" w:lastRow="0" w:firstColumn="0" w:lastColumn="0" w:oddVBand="0" w:evenVBand="0" w:oddHBand="1" w:evenHBand="0" w:firstRowFirstColumn="0" w:firstRowLastColumn="0" w:lastRowFirstColumn="0" w:lastRowLastColumn="0"/>
-              <w:rPr>
-                <w:sz w:val="22"/>
-              </w:rPr>
-            </w:pPr>
-            <w:r>
-              <w:rPr>
-                <w:sz w:val="22"/>
-              </w:rPr>
-              <w:t>18/9</w:t>
-            </w:r>
-          </w:p>
-        </w:tc>
-      </w:tr>
-      <w:tr>
-        <w:trPr>
-          <w:trHeight w:val="1541"/>
-        </w:trPr>
-        <w:tc>
-          <w:tcPr>
-            <w:cnfStyle w:val="001000000000" w:firstRow="0" w:lastRow="0" w:firstColumn="1" w:lastColumn="0" w:oddVBand="0" w:evenVBand="0" w:oddHBand="0" w:evenHBand="0" w:firstRowFirstColumn="0" w:firstRowLastColumn="0" w:lastRowFirstColumn="0" w:lastRowLastColumn="0"/>
-            <w:tcW w:w="6912" w:type="dxa"/>
-            <w:gridSpan w:val="4"/>
-          </w:tcPr>
-          <w:p>
-            <w:pPr>
-              <w:pStyle w:val="ListParagraph"/>
-              <w:numPr>
-                <w:ilvl w:val="0"/>
-                <w:numId w:val="1"/>
-              </w:numPr>
-              <w:rPr>
-                <w:b w:val="0"/>
-                <w:sz w:val="22"/>
-              </w:rPr>
-            </w:pPr>
-            <w:r>
-              <w:rPr>
-                <w:b w:val="0"/>
               </w:rPr>
               <w:t>Ứng dụng của Wavelet</w:t>
             </w:r>
@@ -2539,16 +2433,16 @@
           <w:p>
             <w:pPr>
               <w:jc w:val="center"/>
-              <w:cnfStyle w:val="000000000000" w:firstRow="0" w:lastRow="0" w:firstColumn="0" w:lastColumn="0" w:oddVBand="0" w:evenVBand="0" w:oddHBand="0" w:evenHBand="0" w:firstRowFirstColumn="0" w:firstRowLastColumn="0" w:lastRowFirstColumn="0" w:lastRowLastColumn="0"/>
-              <w:rPr>
-                <w:sz w:val="22"/>
-              </w:rPr>
-            </w:pPr>
-            <w:r>
-              <w:rPr>
-                <w:sz w:val="22"/>
-              </w:rPr>
-              <w:t>Đặng Minh</w:t>
+              <w:cnfStyle w:val="000000100000" w:firstRow="0" w:lastRow="0" w:firstColumn="0" w:lastColumn="0" w:oddVBand="0" w:evenVBand="0" w:oddHBand="1" w:evenHBand="0" w:firstRowFirstColumn="0" w:firstRowLastColumn="0" w:lastRowFirstColumn="0" w:lastRowLastColumn="0"/>
+              <w:rPr>
+                <w:sz w:val="22"/>
+              </w:rPr>
+            </w:pPr>
+            <w:r>
+              <w:rPr>
+                <w:sz w:val="22"/>
+              </w:rPr>
+              <w:t>Toàn, Đặng Minh</w:t>
             </w:r>
           </w:p>
         </w:tc>
@@ -2559,7 +2453,7 @@
           <w:p>
             <w:pPr>
               <w:jc w:val="center"/>
-              <w:cnfStyle w:val="000000000000" w:firstRow="0" w:lastRow="0" w:firstColumn="0" w:lastColumn="0" w:oddVBand="0" w:evenVBand="0" w:oddHBand="0" w:evenHBand="0" w:firstRowFirstColumn="0" w:firstRowLastColumn="0" w:lastRowFirstColumn="0" w:lastRowLastColumn="0"/>
+              <w:cnfStyle w:val="000000100000" w:firstRow="0" w:lastRow="0" w:firstColumn="0" w:lastColumn="0" w:oddVBand="0" w:evenVBand="0" w:oddHBand="1" w:evenHBand="0" w:firstRowFirstColumn="0" w:firstRowLastColumn="0" w:lastRowFirstColumn="0" w:lastRowLastColumn="0"/>
               <w:rPr>
                 <w:sz w:val="22"/>
               </w:rPr>
@@ -2575,7 +2469,6 @@
       </w:tr>
       <w:tr>
         <w:trPr>
-          <w:cnfStyle w:val="000000100000" w:firstRow="0" w:lastRow="0" w:firstColumn="0" w:lastColumn="0" w:oddVBand="0" w:evenVBand="0" w:oddHBand="1" w:evenHBand="0" w:firstRowFirstColumn="0" w:firstRowLastColumn="0" w:lastRowFirstColumn="0" w:lastRowLastColumn="0"/>
           <w:trHeight w:val="197"/>
         </w:trPr>
         <w:tc>
@@ -2751,27 +2644,6 @@
             <w:pPr>
               <w:pStyle w:val="ListParagraph"/>
               <w:numPr>
-                <w:ilvl w:val="1"/>
-                <w:numId w:val="8"/>
-              </w:numPr>
-              <w:ind w:left="1134"/>
-              <w:rPr>
-                <w:b w:val="0"/>
-                <w:sz w:val="22"/>
-              </w:rPr>
-            </w:pPr>
-            <w:r>
-              <w:rPr>
-                <w:b w:val="0"/>
-                <w:sz w:val="22"/>
-              </w:rPr>
-              <w:t>???</w:t>
-            </w:r>
-          </w:p>
-          <w:p>
-            <w:pPr>
-              <w:pStyle w:val="ListParagraph"/>
-              <w:numPr>
                 <w:ilvl w:val="0"/>
                 <w:numId w:val="8"/>
               </w:numPr>
@@ -2880,7 +2752,7 @@
           <w:p>
             <w:pPr>
               <w:jc w:val="center"/>
-              <w:cnfStyle w:val="000000100000" w:firstRow="0" w:lastRow="0" w:firstColumn="0" w:lastColumn="0" w:oddVBand="0" w:evenVBand="0" w:oddHBand="1" w:evenHBand="0" w:firstRowFirstColumn="0" w:firstRowLastColumn="0" w:lastRowFirstColumn="0" w:lastRowLastColumn="0"/>
+              <w:cnfStyle w:val="000000000000" w:firstRow="0" w:lastRow="0" w:firstColumn="0" w:lastColumn="0" w:oddVBand="0" w:evenVBand="0" w:oddHBand="0" w:evenHBand="0" w:firstRowFirstColumn="0" w:firstRowLastColumn="0" w:lastRowFirstColumn="0" w:lastRowLastColumn="0"/>
               <w:rPr>
                 <w:sz w:val="22"/>
               </w:rPr>
@@ -2890,46 +2762,6 @@
         <w:tc>
           <w:tcPr>
             <w:tcW w:w="1642" w:type="dxa"/>
-          </w:tcPr>
-          <w:p>
-            <w:pPr>
-              <w:jc w:val="center"/>
-              <w:cnfStyle w:val="000000100000" w:firstRow="0" w:lastRow="0" w:firstColumn="0" w:lastColumn="0" w:oddVBand="0" w:evenVBand="0" w:oddHBand="1" w:evenHBand="0" w:firstRowFirstColumn="0" w:firstRowLastColumn="0" w:lastRowFirstColumn="0" w:lastRowLastColumn="0"/>
-              <w:rPr>
-                <w:sz w:val="22"/>
-              </w:rPr>
-            </w:pPr>
-          </w:p>
-        </w:tc>
-      </w:tr>
-      <w:tr>
-        <w:trPr>
-          <w:trHeight w:val="196"/>
-        </w:trPr>
-        <w:tc>
-          <w:tcPr>
-            <w:cnfStyle w:val="001000000000" w:firstRow="0" w:lastRow="0" w:firstColumn="1" w:lastColumn="0" w:oddVBand="0" w:evenVBand="0" w:oddHBand="0" w:evenHBand="0" w:firstRowFirstColumn="0" w:firstRowLastColumn="0" w:lastRowFirstColumn="0" w:lastRowLastColumn="0"/>
-            <w:tcW w:w="6912" w:type="dxa"/>
-            <w:gridSpan w:val="4"/>
-            <w:vMerge/>
-          </w:tcPr>
-          <w:p>
-            <w:pPr>
-              <w:pStyle w:val="ListParagraph"/>
-              <w:numPr>
-                <w:ilvl w:val="0"/>
-                <w:numId w:val="1"/>
-              </w:numPr>
-              <w:rPr>
-                <w:b w:val="0"/>
-              </w:rPr>
-            </w:pPr>
-          </w:p>
-        </w:tc>
-        <w:tc>
-          <w:tcPr>
-            <w:tcW w:w="2268" w:type="dxa"/>
-            <w:gridSpan w:val="2"/>
           </w:tcPr>
           <w:p>
             <w:pPr>
@@ -2939,32 +2771,6 @@
                 <w:sz w:val="22"/>
               </w:rPr>
             </w:pPr>
-            <w:r>
-              <w:rPr>
-                <w:sz w:val="22"/>
-              </w:rPr>
-              <w:t>Long</w:t>
-            </w:r>
-          </w:p>
-        </w:tc>
-        <w:tc>
-          <w:tcPr>
-            <w:tcW w:w="1642" w:type="dxa"/>
-          </w:tcPr>
-          <w:p>
-            <w:pPr>
-              <w:jc w:val="center"/>
-              <w:cnfStyle w:val="000000000000" w:firstRow="0" w:lastRow="0" w:firstColumn="0" w:lastColumn="0" w:oddVBand="0" w:evenVBand="0" w:oddHBand="0" w:evenHBand="0" w:firstRowFirstColumn="0" w:firstRowLastColumn="0" w:lastRowFirstColumn="0" w:lastRowLastColumn="0"/>
-              <w:rPr>
-                <w:sz w:val="22"/>
-              </w:rPr>
-            </w:pPr>
-            <w:r>
-              <w:rPr>
-                <w:sz w:val="22"/>
-              </w:rPr>
-              <w:t>29/8</w:t>
-            </w:r>
           </w:p>
         </w:tc>
       </w:tr>
@@ -3010,7 +2816,7 @@
               <w:rPr>
                 <w:sz w:val="22"/>
               </w:rPr>
-              <w:t>Tấn</w:t>
+              <w:t>Long</w:t>
             </w:r>
           </w:p>
         </w:tc>
@@ -3030,7 +2836,7 @@
               <w:rPr>
                 <w:sz w:val="22"/>
               </w:rPr>
-              <w:t>5/9</w:t>
+              <w:t>29/8</w:t>
             </w:r>
           </w:p>
         </w:tc>
@@ -3076,7 +2882,7 @@
               <w:rPr>
                 <w:sz w:val="22"/>
               </w:rPr>
-              <w:t>Long</w:t>
+              <w:t>Tấn</w:t>
             </w:r>
           </w:p>
         </w:tc>
@@ -3096,7 +2902,7 @@
               <w:rPr>
                 <w:sz w:val="22"/>
               </w:rPr>
-              <w:t>29/8</w:t>
+              <w:t>5/9</w:t>
             </w:r>
           </w:p>
         </w:tc>
@@ -3139,6 +2945,12 @@
                 <w:sz w:val="22"/>
               </w:rPr>
             </w:pPr>
+            <w:r>
+              <w:rPr>
+                <w:sz w:val="22"/>
+              </w:rPr>
+              <w:t>Long</w:t>
+            </w:r>
           </w:p>
         </w:tc>
         <w:tc>
@@ -3153,12 +2965,18 @@
                 <w:sz w:val="22"/>
               </w:rPr>
             </w:pPr>
+            <w:r>
+              <w:rPr>
+                <w:sz w:val="22"/>
+              </w:rPr>
+              <w:t>29/8</w:t>
+            </w:r>
           </w:p>
         </w:tc>
       </w:tr>
       <w:tr>
         <w:trPr>
-          <w:trHeight w:val="183"/>
+          <w:trHeight w:val="196"/>
         </w:trPr>
         <w:tc>
           <w:tcPr>
@@ -3213,7 +3031,7 @@
       <w:tr>
         <w:trPr>
           <w:cnfStyle w:val="000000100000" w:firstRow="0" w:lastRow="0" w:firstColumn="0" w:lastColumn="0" w:oddVBand="0" w:evenVBand="0" w:oddHBand="1" w:evenHBand="0" w:firstRowFirstColumn="0" w:firstRowLastColumn="0" w:lastRowFirstColumn="0" w:lastRowLastColumn="0"/>
-          <w:trHeight w:val="188"/>
+          <w:trHeight w:val="183"/>
         </w:trPr>
         <w:tc>
           <w:tcPr>
@@ -3267,7 +3085,7 @@
       </w:tr>
       <w:tr>
         <w:trPr>
-          <w:trHeight w:val="185"/>
+          <w:trHeight w:val="188"/>
         </w:trPr>
         <w:tc>
           <w:tcPr>
@@ -3388,7 +3206,7 @@
       </w:tr>
       <w:tr>
         <w:trPr>
-          <w:trHeight w:val="166"/>
+          <w:trHeight w:val="185"/>
         </w:trPr>
         <w:tc>
           <w:tcPr>
@@ -3455,7 +3273,7 @@
       <w:tr>
         <w:trPr>
           <w:cnfStyle w:val="000000100000" w:firstRow="0" w:lastRow="0" w:firstColumn="0" w:lastColumn="0" w:oddVBand="0" w:evenVBand="0" w:oddHBand="1" w:evenHBand="0" w:firstRowFirstColumn="0" w:firstRowLastColumn="0" w:lastRowFirstColumn="0" w:lastRowLastColumn="0"/>
-          <w:trHeight w:val="182"/>
+          <w:trHeight w:val="166"/>
         </w:trPr>
         <w:tc>
           <w:tcPr>
@@ -3521,7 +3339,7 @@
       </w:tr>
       <w:tr>
         <w:trPr>
-          <w:trHeight w:val="181"/>
+          <w:trHeight w:val="182"/>
         </w:trPr>
         <w:tc>
           <w:tcPr>

</xml_diff>